<commit_message>
Got basic structure for initial site continued with putting content
</commit_message>
<xml_diff>
--- a/WebDesign/Sec+ Images/Source Credit.docx
+++ b/WebDesign/Sec+ Images/Source Credit.docx
@@ -22,6 +22,19 @@
             <w:rStyle w:val="Hyperlink"/>
           </w:rPr>
           <w:t>https://www.cimcor.com/blog/the-cia-triad-defining-integrity</w:t>
+        </w:r>
+      </w:hyperlink>
+    </w:p>
+    <w:p>
+      <w:r>
+        <w:t xml:space="preserve">DAD Triad JPEG: </w:t>
+      </w:r>
+      <w:hyperlink r:id="rId5" w:history="1">
+        <w:r>
+          <w:rPr>
+            <w:rStyle w:val="Hyperlink"/>
+          </w:rPr>
+          <w:t>https://www.linkedin.com/posts/sivaramakrishnann_cybersecurity101-backtobasics-recruitment-activity-7223501669613846528-irZM/</w:t>
         </w:r>
       </w:hyperlink>
     </w:p>

</xml_diff>